<commit_message>
read in depth comment
Added Function requirements to the srs with the use cases. Didnt know how to arrange it though
</commit_message>
<xml_diff>
--- a/Software Requirements Specification.docx
+++ b/Software Requirements Specification.docx
@@ -248,7 +248,7 @@
               </mc:Choice>
               <mc:Fallback>
                 <w:pict>
-                  <v:rect w14:anchorId="4F20DFAA" id="Rectangle 52" o:spid="_x0000_s1026" style="position:absolute;margin-left:0;margin-top:0;width:612pt;height:11in;z-index:-251655168;visibility:visible;mso-wrap-style:square;mso-width-percent:1000;mso-height-percent:1000;mso-wrap-distance-left:9pt;mso-wrap-distance-top:0;mso-wrap-distance-right:9pt;mso-wrap-distance-bottom:0;mso-position-horizontal:center;mso-position-horizontal-relative:page;mso-position-vertical:center;mso-position-vertical-relative:page;mso-width-percent:1000;mso-height-percent:1000;mso-width-relative:page;mso-height-relative:page;v-text-anchor:middle" o:gfxdata="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" stroked="f" strokeweight="2pt">
+                  <v:rect w14:anchorId="1E277A7C" id="Rectangle 52" o:spid="_x0000_s1026" style="position:absolute;margin-left:0;margin-top:0;width:612pt;height:11in;z-index:-251655168;visibility:visible;mso-wrap-style:square;mso-width-percent:1000;mso-height-percent:1000;mso-wrap-distance-left:9pt;mso-wrap-distance-top:0;mso-wrap-distance-right:9pt;mso-wrap-distance-bottom:0;mso-position-horizontal:center;mso-position-horizontal-relative:page;mso-position-vertical:center;mso-position-vertical-relative:page;mso-width-percent:1000;mso-height-percent:1000;mso-width-relative:page;mso-height-relative:page;v-text-anchor:middle" o:gfxdata="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" stroked="f" strokeweight="2pt">
                     <v:fill r:id="rId7" o:title="" recolor="t" rotate="t" type="frame"/>
                     <v:imagedata recolortarget="#333 [641]"/>
                     <w10:wrap anchorx="page" anchory="page"/>
@@ -456,7 +456,7 @@
               </mc:Choice>
               <mc:Fallback>
                 <w:pict>
-                  <v:rect w14:anchorId="7B6B6BFB" id="Rectangle 55" o:spid="_x0000_s1026" style="position:absolute;margin-left:0;margin-top:0;width:468pt;height:2.85pt;z-index:251662336;visibility:visible;mso-wrap-style:square;mso-width-percent:1000;mso-height-percent:0;mso-wrap-distance-left:9pt;mso-wrap-distance-top:0;mso-wrap-distance-right:9pt;mso-wrap-distance-bottom:0;mso-position-horizontal:center;mso-position-horizontal-relative:margin;mso-position-vertical:bottom;mso-position-vertical-relative:margin;mso-width-percent:1000;mso-height-percent:0;mso-width-relative:margin;mso-height-relative:margin;v-text-anchor:middle" o:gfxdata="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" fillcolor="#4f81bd [3204]" stroked="f" strokeweight="2pt">
+                  <v:rect w14:anchorId="10E76C2A" id="Rectangle 55" o:spid="_x0000_s1026" style="position:absolute;margin-left:0;margin-top:0;width:468pt;height:2.85pt;z-index:251662336;visibility:visible;mso-wrap-style:square;mso-width-percent:1000;mso-height-percent:0;mso-wrap-distance-left:9pt;mso-wrap-distance-top:0;mso-wrap-distance-right:9pt;mso-wrap-distance-bottom:0;mso-position-horizontal:center;mso-position-horizontal-relative:margin;mso-position-vertical:bottom;mso-position-vertical-relative:margin;mso-width-percent:1000;mso-height-percent:0;mso-width-relative:margin;mso-height-relative:margin;v-text-anchor:middle" o:gfxdata="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" fillcolor="#4f81bd [3204]" stroked="f" strokeweight="2pt">
                     <w10:wrap anchorx="margin" anchory="margin"/>
                   </v:rect>
                 </w:pict>
@@ -1332,6 +1332,825 @@
         <w:spacing w:line="360" w:lineRule="auto"/>
       </w:pPr>
     </w:p>
+    <w:p>
+      <w:pPr>
+        <w:pStyle w:val="NoSpacing"/>
+        <w:numPr>
+          <w:ilvl w:val="0"/>
+          <w:numId w:val="3"/>
+        </w:numPr>
+        <w:spacing w:line="360" w:lineRule="auto"/>
+        <w:rPr>
+          <w:b/>
+        </w:rPr>
+      </w:pPr>
+      <w:r>
+        <w:rPr>
+          <w:b/>
+        </w:rPr>
+        <w:t xml:space="preserve">Functional Requirements </w:t>
+      </w:r>
+    </w:p>
+    <w:p>
+      <w:pPr>
+        <w:pStyle w:val="NoSpacing"/>
+        <w:spacing w:line="360" w:lineRule="auto"/>
+        <w:rPr>
+          <w:b/>
+        </w:rPr>
+      </w:pPr>
+      <w:r>
+        <w:rPr>
+          <w:b/>
+        </w:rPr>
+        <w:t>3.2.1.1 Functional requirement 1.1</w:t>
+      </w:r>
+    </w:p>
+    <w:p>
+      <w:pPr>
+        <w:pStyle w:val="NoSpacing"/>
+        <w:spacing w:line="360" w:lineRule="auto"/>
+        <w:rPr>
+          <w:b/>
+        </w:rPr>
+      </w:pPr>
+      <w:r>
+        <w:rPr>
+          <w:b/>
+        </w:rPr>
+        <w:t>ID: FR1</w:t>
+      </w:r>
+    </w:p>
+    <w:p>
+      <w:pPr>
+        <w:pStyle w:val="NoSpacing"/>
+        <w:spacing w:line="360" w:lineRule="auto"/>
+      </w:pPr>
+      <w:r>
+        <w:t>TITLE: Start a new game</w:t>
+      </w:r>
+    </w:p>
+    <w:p>
+      <w:pPr>
+        <w:pStyle w:val="NoSpacing"/>
+        <w:spacing w:line="360" w:lineRule="auto"/>
+      </w:pPr>
+      <w:r>
+        <w:t>DESCRIPTION: A user should be able to start a new game when they turn on the game. In order to play the game you have to start a new game.</w:t>
+      </w:r>
+    </w:p>
+    <w:p>
+      <w:pPr>
+        <w:pStyle w:val="NoSpacing"/>
+        <w:spacing w:line="360" w:lineRule="auto"/>
+        <w:rPr>
+          <w:b/>
+        </w:rPr>
+      </w:pPr>
+      <w:r>
+        <w:rPr>
+          <w:b/>
+        </w:rPr>
+        <w:t>3.2.1.2</w:t>
+      </w:r>
+      <w:r>
+        <w:rPr>
+          <w:b/>
+        </w:rPr>
+        <w:t xml:space="preserve"> Functional requir</w:t>
+      </w:r>
+      <w:r>
+        <w:rPr>
+          <w:b/>
+        </w:rPr>
+        <w:t>ement 1.2</w:t>
+      </w:r>
+    </w:p>
+    <w:p>
+      <w:pPr>
+        <w:pStyle w:val="NoSpacing"/>
+        <w:spacing w:line="360" w:lineRule="auto"/>
+        <w:rPr>
+          <w:b/>
+        </w:rPr>
+      </w:pPr>
+      <w:r>
+        <w:rPr>
+          <w:b/>
+        </w:rPr>
+        <w:t>ID: FR2</w:t>
+      </w:r>
+    </w:p>
+    <w:p>
+      <w:pPr>
+        <w:pStyle w:val="NoSpacing"/>
+        <w:spacing w:line="360" w:lineRule="auto"/>
+      </w:pPr>
+      <w:r>
+        <w:t>TITLE: Select a race</w:t>
+      </w:r>
+    </w:p>
+    <w:p>
+      <w:pPr>
+        <w:pStyle w:val="NoSpacing"/>
+        <w:spacing w:line="360" w:lineRule="auto"/>
+      </w:pPr>
+      <w:r>
+        <w:t>DESCRIPTION: When the user starts a new game, to continue to the game the user needs to choose a race for your character.</w:t>
+      </w:r>
+    </w:p>
+    <w:p>
+      <w:pPr>
+        <w:pStyle w:val="NoSpacing"/>
+        <w:spacing w:line="360" w:lineRule="auto"/>
+        <w:rPr>
+          <w:b/>
+        </w:rPr>
+      </w:pPr>
+      <w:r>
+        <w:rPr>
+          <w:b/>
+        </w:rPr>
+        <w:t>3.2.1.3</w:t>
+      </w:r>
+      <w:r>
+        <w:rPr>
+          <w:b/>
+        </w:rPr>
+        <w:t xml:space="preserve"> Functional requir</w:t>
+      </w:r>
+      <w:r>
+        <w:rPr>
+          <w:b/>
+        </w:rPr>
+        <w:t>ement 1.3</w:t>
+      </w:r>
+    </w:p>
+    <w:p>
+      <w:pPr>
+        <w:pStyle w:val="NoSpacing"/>
+        <w:spacing w:line="360" w:lineRule="auto"/>
+        <w:rPr>
+          <w:b/>
+        </w:rPr>
+      </w:pPr>
+      <w:r>
+        <w:rPr>
+          <w:b/>
+        </w:rPr>
+        <w:t>ID: FR3</w:t>
+      </w:r>
+    </w:p>
+    <w:p>
+      <w:pPr>
+        <w:pStyle w:val="NoSpacing"/>
+        <w:spacing w:line="360" w:lineRule="auto"/>
+      </w:pPr>
+      <w:r>
+        <w:t>TITLE: Select a class</w:t>
+      </w:r>
+    </w:p>
+    <w:p>
+      <w:pPr>
+        <w:pStyle w:val="NoSpacing"/>
+        <w:spacing w:line="360" w:lineRule="auto"/>
+      </w:pPr>
+      <w:r>
+        <w:t>DESCRIPTION: When the user picks a race, to continue to the game the user needs to choose a class for your character.</w:t>
+      </w:r>
+    </w:p>
+    <w:p>
+      <w:pPr>
+        <w:pStyle w:val="NoSpacing"/>
+        <w:spacing w:line="360" w:lineRule="auto"/>
+        <w:rPr>
+          <w:b/>
+        </w:rPr>
+      </w:pPr>
+      <w:r>
+        <w:rPr>
+          <w:b/>
+        </w:rPr>
+        <w:t>3.2.1.4</w:t>
+      </w:r>
+      <w:r>
+        <w:rPr>
+          <w:b/>
+        </w:rPr>
+        <w:t xml:space="preserve"> Functional requir</w:t>
+      </w:r>
+      <w:r>
+        <w:rPr>
+          <w:b/>
+        </w:rPr>
+        <w:t>ement 1.4</w:t>
+      </w:r>
+    </w:p>
+    <w:p>
+      <w:pPr>
+        <w:pStyle w:val="NoSpacing"/>
+        <w:spacing w:line="360" w:lineRule="auto"/>
+        <w:rPr>
+          <w:b/>
+        </w:rPr>
+      </w:pPr>
+      <w:r>
+        <w:rPr>
+          <w:b/>
+        </w:rPr>
+        <w:t>ID: FR4</w:t>
+      </w:r>
+    </w:p>
+    <w:p>
+      <w:pPr>
+        <w:pStyle w:val="NoSpacing"/>
+        <w:spacing w:line="360" w:lineRule="auto"/>
+      </w:pPr>
+      <w:r>
+        <w:t>TITLE: Move through the maze</w:t>
+      </w:r>
+    </w:p>
+    <w:p>
+      <w:pPr>
+        <w:pStyle w:val="NoSpacing"/>
+        <w:spacing w:line="360" w:lineRule="auto"/>
+      </w:pPr>
+      <w:r>
+        <w:t>DESCRIPTION: Through the game you have to be able to move through the dungeon to be able to encounter enemies to get to the boss.</w:t>
+      </w:r>
+    </w:p>
+    <w:p>
+      <w:pPr>
+        <w:pStyle w:val="NoSpacing"/>
+        <w:spacing w:line="360" w:lineRule="auto"/>
+        <w:rPr>
+          <w:b/>
+        </w:rPr>
+      </w:pPr>
+      <w:r>
+        <w:rPr>
+          <w:b/>
+        </w:rPr>
+        <w:t xml:space="preserve">3.2.1.5 </w:t>
+      </w:r>
+      <w:r>
+        <w:rPr>
+          <w:b/>
+        </w:rPr>
+        <w:t>Functional requir</w:t>
+      </w:r>
+      <w:r>
+        <w:rPr>
+          <w:b/>
+        </w:rPr>
+        <w:t>ement 1.5</w:t>
+      </w:r>
+    </w:p>
+    <w:p>
+      <w:pPr>
+        <w:pStyle w:val="NoSpacing"/>
+        <w:spacing w:line="360" w:lineRule="auto"/>
+        <w:rPr>
+          <w:b/>
+        </w:rPr>
+      </w:pPr>
+      <w:r>
+        <w:rPr>
+          <w:b/>
+        </w:rPr>
+        <w:t>ID: FR5</w:t>
+      </w:r>
+    </w:p>
+    <w:p>
+      <w:pPr>
+        <w:pStyle w:val="NoSpacing"/>
+        <w:spacing w:line="360" w:lineRule="auto"/>
+      </w:pPr>
+      <w:r>
+        <w:t xml:space="preserve">TITLE: </w:t>
+      </w:r>
+      <w:r>
+        <w:t>Access inventory</w:t>
+      </w:r>
+    </w:p>
+    <w:p>
+      <w:pPr>
+        <w:pStyle w:val="NoSpacing"/>
+        <w:spacing w:line="360" w:lineRule="auto"/>
+      </w:pPr>
+      <w:r>
+        <w:t>DESCRIPTION: A key aspect of the game is to be able to access the inventory system. You need the inventory system to access potions, change armor, change weapon, and to be able to use special items.</w:t>
+      </w:r>
+    </w:p>
+    <w:p>
+      <w:pPr>
+        <w:pStyle w:val="NoSpacing"/>
+        <w:spacing w:line="360" w:lineRule="auto"/>
+        <w:rPr>
+          <w:b/>
+        </w:rPr>
+      </w:pPr>
+      <w:r>
+        <w:rPr>
+          <w:b/>
+        </w:rPr>
+        <w:t>3.2.1.6</w:t>
+      </w:r>
+      <w:r>
+        <w:rPr>
+          <w:b/>
+        </w:rPr>
+        <w:t xml:space="preserve"> Functional requir</w:t>
+      </w:r>
+      <w:r>
+        <w:rPr>
+          <w:b/>
+        </w:rPr>
+        <w:t>ement 1.6</w:t>
+      </w:r>
+    </w:p>
+    <w:p>
+      <w:pPr>
+        <w:pStyle w:val="NoSpacing"/>
+        <w:spacing w:line="360" w:lineRule="auto"/>
+        <w:rPr>
+          <w:b/>
+        </w:rPr>
+      </w:pPr>
+      <w:r>
+        <w:rPr>
+          <w:b/>
+        </w:rPr>
+        <w:t>ID: FR6</w:t>
+      </w:r>
+    </w:p>
+    <w:p>
+      <w:pPr>
+        <w:pStyle w:val="NoSpacing"/>
+        <w:spacing w:line="360" w:lineRule="auto"/>
+      </w:pPr>
+      <w:r>
+        <w:t>TITLE: Change armor</w:t>
+      </w:r>
+    </w:p>
+    <w:p>
+      <w:pPr>
+        <w:pStyle w:val="NoSpacing"/>
+        <w:spacing w:line="360" w:lineRule="auto"/>
+      </w:pPr>
+      <w:r>
+        <w:t>DESCRIPTION: Through the dungeon experience you will have the opportunity to get better armor then you currently have. You need to have the option to change the armor to the better one.</w:t>
+      </w:r>
+    </w:p>
+    <w:p>
+      <w:pPr>
+        <w:pStyle w:val="NoSpacing"/>
+        <w:spacing w:line="360" w:lineRule="auto"/>
+        <w:rPr>
+          <w:b/>
+        </w:rPr>
+      </w:pPr>
+      <w:r>
+        <w:rPr>
+          <w:b/>
+        </w:rPr>
+        <w:t>3.2.1.7</w:t>
+      </w:r>
+      <w:r>
+        <w:rPr>
+          <w:b/>
+        </w:rPr>
+        <w:t xml:space="preserve"> Functional requir</w:t>
+      </w:r>
+      <w:r>
+        <w:rPr>
+          <w:b/>
+        </w:rPr>
+        <w:t>ement 1.7</w:t>
+      </w:r>
+    </w:p>
+    <w:p>
+      <w:pPr>
+        <w:pStyle w:val="NoSpacing"/>
+        <w:spacing w:line="360" w:lineRule="auto"/>
+        <w:rPr>
+          <w:b/>
+        </w:rPr>
+      </w:pPr>
+      <w:r>
+        <w:rPr>
+          <w:b/>
+        </w:rPr>
+        <w:t>ID: FR7</w:t>
+      </w:r>
+    </w:p>
+    <w:p>
+      <w:pPr>
+        <w:pStyle w:val="NoSpacing"/>
+        <w:spacing w:line="360" w:lineRule="auto"/>
+      </w:pPr>
+      <w:r>
+        <w:t>TITLE: Change weapon</w:t>
+      </w:r>
+    </w:p>
+    <w:p>
+      <w:pPr>
+        <w:pStyle w:val="NoSpacing"/>
+        <w:spacing w:line="360" w:lineRule="auto"/>
+      </w:pPr>
+      <w:r>
+        <w:t>DESCRIPTION: Through the dungeon experience you will have the opportunity to get a better weapon then you currently have. You need to have the option to change the weapon to the better one.</w:t>
+      </w:r>
+    </w:p>
+    <w:p>
+      <w:pPr>
+        <w:pStyle w:val="NoSpacing"/>
+        <w:spacing w:line="360" w:lineRule="auto"/>
+        <w:rPr>
+          <w:b/>
+        </w:rPr>
+      </w:pPr>
+      <w:r>
+        <w:rPr>
+          <w:b/>
+        </w:rPr>
+        <w:t>3.2.1.8</w:t>
+      </w:r>
+      <w:r>
+        <w:rPr>
+          <w:b/>
+        </w:rPr>
+        <w:t xml:space="preserve"> Functional requir</w:t>
+      </w:r>
+      <w:r>
+        <w:rPr>
+          <w:b/>
+        </w:rPr>
+        <w:t>ement 1.8</w:t>
+      </w:r>
+    </w:p>
+    <w:p>
+      <w:pPr>
+        <w:pStyle w:val="NoSpacing"/>
+        <w:spacing w:line="360" w:lineRule="auto"/>
+        <w:rPr>
+          <w:b/>
+        </w:rPr>
+      </w:pPr>
+      <w:r>
+        <w:rPr>
+          <w:b/>
+        </w:rPr>
+        <w:t>ID: FR8</w:t>
+      </w:r>
+    </w:p>
+    <w:p>
+      <w:pPr>
+        <w:pStyle w:val="NoSpacing"/>
+        <w:spacing w:line="360" w:lineRule="auto"/>
+      </w:pPr>
+      <w:r>
+        <w:t xml:space="preserve">TITLE: Loot enemy </w:t>
+      </w:r>
+    </w:p>
+    <w:p>
+      <w:pPr>
+        <w:pStyle w:val="NoSpacing"/>
+        <w:spacing w:line="360" w:lineRule="auto"/>
+      </w:pPr>
+      <w:r>
+        <w:t>DESCRIPTION: Through the dungeon experience you will fight and defeat enemies. To access they bosses key, better armor, potions, special items, weapons you will need to be able to loot the enemies you defeat.</w:t>
+      </w:r>
+    </w:p>
+    <w:p>
+      <w:pPr>
+        <w:pStyle w:val="NoSpacing"/>
+        <w:spacing w:line="360" w:lineRule="auto"/>
+        <w:rPr>
+          <w:b/>
+        </w:rPr>
+      </w:pPr>
+      <w:r>
+        <w:rPr>
+          <w:b/>
+        </w:rPr>
+        <w:t>3.2.1.9</w:t>
+      </w:r>
+      <w:r>
+        <w:rPr>
+          <w:b/>
+        </w:rPr>
+        <w:t xml:space="preserve"> Functional requir</w:t>
+      </w:r>
+      <w:r>
+        <w:rPr>
+          <w:b/>
+        </w:rPr>
+        <w:t>ement 1.9</w:t>
+      </w:r>
+    </w:p>
+    <w:p>
+      <w:pPr>
+        <w:pStyle w:val="NoSpacing"/>
+        <w:spacing w:line="360" w:lineRule="auto"/>
+        <w:rPr>
+          <w:b/>
+        </w:rPr>
+      </w:pPr>
+      <w:r>
+        <w:rPr>
+          <w:b/>
+        </w:rPr>
+        <w:t>ID: FR9</w:t>
+      </w:r>
+    </w:p>
+    <w:p>
+      <w:pPr>
+        <w:pStyle w:val="NoSpacing"/>
+        <w:spacing w:line="360" w:lineRule="auto"/>
+      </w:pPr>
+      <w:r>
+        <w:t>TITLE: Attack Enemies</w:t>
+      </w:r>
+    </w:p>
+    <w:p>
+      <w:pPr>
+        <w:pStyle w:val="NoSpacing"/>
+        <w:spacing w:line="360" w:lineRule="auto"/>
+      </w:pPr>
+      <w:r>
+        <w:t>DESCRIPTION: The option to loot the enemies you defeat come down to the ability to attack enemies. The use should be able to attack enemies.</w:t>
+      </w:r>
+    </w:p>
+    <w:p>
+      <w:pPr>
+        <w:pStyle w:val="NoSpacing"/>
+        <w:spacing w:line="360" w:lineRule="auto"/>
+        <w:rPr>
+          <w:b/>
+        </w:rPr>
+      </w:pPr>
+      <w:r>
+        <w:rPr>
+          <w:b/>
+        </w:rPr>
+        <w:t>3.2.1.1</w:t>
+      </w:r>
+      <w:r>
+        <w:rPr>
+          <w:b/>
+        </w:rPr>
+        <w:t>0</w:t>
+      </w:r>
+      <w:r>
+        <w:rPr>
+          <w:b/>
+        </w:rPr>
+        <w:t xml:space="preserve"> Functional requirement 1.1</w:t>
+      </w:r>
+      <w:r>
+        <w:rPr>
+          <w:b/>
+        </w:rPr>
+        <w:t>0</w:t>
+      </w:r>
+    </w:p>
+    <w:p>
+      <w:pPr>
+        <w:pStyle w:val="NoSpacing"/>
+        <w:spacing w:line="360" w:lineRule="auto"/>
+        <w:rPr>
+          <w:b/>
+        </w:rPr>
+      </w:pPr>
+      <w:r>
+        <w:rPr>
+          <w:b/>
+        </w:rPr>
+        <w:t>ID: FR1</w:t>
+      </w:r>
+      <w:r>
+        <w:rPr>
+          <w:b/>
+        </w:rPr>
+        <w:t>0</w:t>
+      </w:r>
+    </w:p>
+    <w:p>
+      <w:pPr>
+        <w:pStyle w:val="NoSpacing"/>
+        <w:spacing w:line="360" w:lineRule="auto"/>
+      </w:pPr>
+      <w:r>
+        <w:t>TITLE: Healing user</w:t>
+      </w:r>
+    </w:p>
+    <w:p>
+      <w:pPr>
+        <w:pStyle w:val="NoSpacing"/>
+        <w:spacing w:line="360" w:lineRule="auto"/>
+      </w:pPr>
+      <w:r>
+        <w:t>DESCRIPTION: From your journeys in the dungeon, you need the ability to heal yourself before you die.</w:t>
+      </w:r>
+    </w:p>
+    <w:p>
+      <w:pPr>
+        <w:pStyle w:val="NoSpacing"/>
+        <w:spacing w:line="360" w:lineRule="auto"/>
+        <w:rPr>
+          <w:b/>
+        </w:rPr>
+      </w:pPr>
+      <w:r>
+        <w:rPr>
+          <w:b/>
+        </w:rPr>
+        <w:t>3.2.1.1</w:t>
+      </w:r>
+      <w:r>
+        <w:rPr>
+          <w:b/>
+        </w:rPr>
+        <w:t>1</w:t>
+      </w:r>
+      <w:r>
+        <w:rPr>
+          <w:b/>
+        </w:rPr>
+        <w:t xml:space="preserve"> Functional requirement 1.1</w:t>
+      </w:r>
+      <w:r>
+        <w:rPr>
+          <w:b/>
+        </w:rPr>
+        <w:t>1</w:t>
+      </w:r>
+    </w:p>
+    <w:p>
+      <w:pPr>
+        <w:pStyle w:val="NoSpacing"/>
+        <w:spacing w:line="360" w:lineRule="auto"/>
+        <w:rPr>
+          <w:b/>
+        </w:rPr>
+      </w:pPr>
+      <w:r>
+        <w:rPr>
+          <w:b/>
+        </w:rPr>
+        <w:t>ID: FR1</w:t>
+      </w:r>
+      <w:r>
+        <w:rPr>
+          <w:b/>
+        </w:rPr>
+        <w:t>1</w:t>
+      </w:r>
+    </w:p>
+    <w:p>
+      <w:pPr>
+        <w:pStyle w:val="NoSpacing"/>
+        <w:spacing w:line="360" w:lineRule="auto"/>
+      </w:pPr>
+      <w:r>
+        <w:t xml:space="preserve">TITLE: </w:t>
+      </w:r>
+      <w:r>
+        <w:t>Save the game</w:t>
+      </w:r>
+    </w:p>
+    <w:p>
+      <w:pPr>
+        <w:pStyle w:val="NoSpacing"/>
+        <w:spacing w:line="360" w:lineRule="auto"/>
+      </w:pPr>
+      <w:r>
+        <w:t>DESCRIPTION: During the dungeon experience you have to have the ability to save the game.</w:t>
+      </w:r>
+    </w:p>
+    <w:p>
+      <w:pPr>
+        <w:pStyle w:val="NoSpacing"/>
+        <w:spacing w:line="360" w:lineRule="auto"/>
+        <w:rPr>
+          <w:b/>
+        </w:rPr>
+      </w:pPr>
+      <w:r>
+        <w:rPr>
+          <w:b/>
+        </w:rPr>
+        <w:t>3.2.1.1</w:t>
+      </w:r>
+      <w:r>
+        <w:rPr>
+          <w:b/>
+        </w:rPr>
+        <w:t>2</w:t>
+      </w:r>
+      <w:r>
+        <w:rPr>
+          <w:b/>
+        </w:rPr>
+        <w:t xml:space="preserve"> Functional requirement 1.1</w:t>
+      </w:r>
+      <w:r>
+        <w:rPr>
+          <w:b/>
+        </w:rPr>
+        <w:t>2</w:t>
+      </w:r>
+    </w:p>
+    <w:p>
+      <w:pPr>
+        <w:pStyle w:val="NoSpacing"/>
+        <w:spacing w:line="360" w:lineRule="auto"/>
+        <w:rPr>
+          <w:b/>
+        </w:rPr>
+      </w:pPr>
+      <w:r>
+        <w:rPr>
+          <w:b/>
+        </w:rPr>
+        <w:t>ID: FR1</w:t>
+      </w:r>
+      <w:r>
+        <w:rPr>
+          <w:b/>
+        </w:rPr>
+        <w:t>2</w:t>
+      </w:r>
+    </w:p>
+    <w:p>
+      <w:pPr>
+        <w:pStyle w:val="NoSpacing"/>
+        <w:spacing w:line="360" w:lineRule="auto"/>
+      </w:pPr>
+      <w:r>
+        <w:t>TITLE: Load the game</w:t>
+      </w:r>
+    </w:p>
+    <w:p>
+      <w:pPr>
+        <w:pStyle w:val="NoSpacing"/>
+        <w:spacing w:line="360" w:lineRule="auto"/>
+      </w:pPr>
+      <w:r>
+        <w:t>DESCRIPTION: If you have saved a game, you will have the ability to load that save and continue where and when you left off.</w:t>
+      </w:r>
+    </w:p>
+    <w:p>
+      <w:pPr>
+        <w:pStyle w:val="NoSpacing"/>
+        <w:spacing w:line="360" w:lineRule="auto"/>
+      </w:pPr>
+    </w:p>
+    <w:p>
+      <w:pPr>
+        <w:pStyle w:val="NoSpacing"/>
+        <w:spacing w:line="360" w:lineRule="auto"/>
+      </w:pPr>
+    </w:p>
+    <w:p>
+      <w:pPr>
+        <w:pStyle w:val="NoSpacing"/>
+        <w:spacing w:line="360" w:lineRule="auto"/>
+      </w:pPr>
+    </w:p>
+    <w:p>
+      <w:pPr>
+        <w:pStyle w:val="NoSpacing"/>
+        <w:spacing w:line="360" w:lineRule="auto"/>
+        <w:rPr>
+          <w:b/>
+        </w:rPr>
+      </w:pPr>
+      <w:r>
+        <w:rPr>
+          <w:b/>
+        </w:rPr>
+        <w:t xml:space="preserve"> </w:t>
+      </w:r>
+      <w:r>
+        <w:rPr>
+          <w:b/>
+        </w:rPr>
+        <w:t>Use Cases:</w:t>
+      </w:r>
+    </w:p>
+    <w:p>
+      <w:pPr>
+        <w:pStyle w:val="NoSpacing"/>
+        <w:spacing w:line="360" w:lineRule="auto"/>
+        <w:rPr>
+          <w:b/>
+        </w:rPr>
+      </w:pPr>
+      <w:bookmarkStart w:id="0" w:name="_GoBack"/>
+      <w:bookmarkEnd w:id="0"/>
+    </w:p>
     <w:tbl>
       <w:tblPr>
         <w:tblStyle w:val="TableGrid"/>
@@ -5260,8 +6079,6 @@
             <w:r>
               <w:t>User loads saved game.</w:t>
             </w:r>
-            <w:bookmarkStart w:id="0" w:name="_GoBack"/>
-            <w:bookmarkEnd w:id="0"/>
           </w:p>
         </w:tc>
       </w:tr>
@@ -8527,9 +9344,9 @@
   <w:rsids>
     <w:rsidRoot w:val="00455B7D"/>
     <w:rsid w:val="00455B7D"/>
+    <w:rsid w:val="00737F1B"/>
     <w:rsid w:val="00797DB4"/>
     <w:rsid w:val="009E2404"/>
-    <w:rsid w:val="00AF73DA"/>
   </w:rsids>
   <m:mathPr>
     <m:mathFont m:val="Cambria Math"/>

</xml_diff>